<commit_message>
Update Baseline_ Administración de la Configuración del Software v2.docx
Co-Authored-By: Mónica Perales <64666562+moni-perales@users.noreply.github.com>

#Ver2-Update-Context-Begin
</commit_message>
<xml_diff>
--- a/Baseline_ Administración de la Configuración del Software v2.docx
+++ b/Baseline_ Administración de la Configuración del Software v2.docx
@@ -491,15 +491,15 @@
       </w:tblPr>
       <w:tblGrid>
         <w:gridCol w:w="2280"/>
-        <w:gridCol w:w="1575"/>
-        <w:gridCol w:w="2377"/>
-        <w:gridCol w:w="2588"/>
+        <w:gridCol w:w="1245"/>
+        <w:gridCol w:w="3435"/>
+        <w:gridCol w:w="1860"/>
         <w:tblGridChange w:id="0">
           <w:tblGrid>
             <w:gridCol w:w="2280"/>
-            <w:gridCol w:w="1575"/>
-            <w:gridCol w:w="2377"/>
-            <w:gridCol w:w="2588"/>
+            <w:gridCol w:w="1245"/>
+            <w:gridCol w:w="3435"/>
+            <w:gridCol w:w="1860"/>
           </w:tblGrid>
         </w:tblGridChange>
       </w:tblGrid>
@@ -2858,6 +2858,7 @@
               <w:rtl w:val="0"/>
             </w:rPr>
             <w:tab/>
+            <w:t xml:space="preserve">19</w:t>
           </w:r>
           <w:r>
             <w:fldChar w:fldCharType="begin"/>
@@ -2866,14 +2867,8 @@
           </w:r>
           <w:r>
             <w:rPr>
-              <w:rFonts w:ascii="Arial" w:cs="Arial" w:eastAsia="Arial" w:hAnsi="Arial"/>
-              <w:b w:val="1"/>
-              <w:color w:val="000000"/>
-              <w:sz w:val="22"/>
-              <w:szCs w:val="22"/>
               <w:rtl w:val="0"/>
             </w:rPr>
-            <w:t xml:space="preserve">28</w:t>
           </w:r>
         </w:p>
         <w:p>
@@ -2917,6 +2912,7 @@
               <w:rtl w:val="0"/>
             </w:rPr>
             <w:tab/>
+            <w:t xml:space="preserve">19</w:t>
           </w:r>
           <w:r>
             <w:fldChar w:fldCharType="begin"/>
@@ -2925,14 +2921,8 @@
           </w:r>
           <w:r>
             <w:rPr>
-              <w:rFonts w:ascii="Arial" w:cs="Arial" w:eastAsia="Arial" w:hAnsi="Arial"/>
-              <w:b w:val="1"/>
-              <w:color w:val="000000"/>
-              <w:sz w:val="22"/>
-              <w:szCs w:val="22"/>
               <w:rtl w:val="0"/>
             </w:rPr>
-            <w:t xml:space="preserve">28</w:t>
           </w:r>
         </w:p>
         <w:p>
@@ -2975,25 +2965,7 @@
               <w:rtl w:val="0"/>
             </w:rPr>
             <w:tab/>
-          </w:r>
-          <w:r>
-            <w:fldChar w:fldCharType="begin"/>
-            <w:instrText xml:space="preserve"> PAGEREF _heading=h.4i7ojhp \h </w:instrText>
-            <w:fldChar w:fldCharType="separate"/>
-          </w:r>
-          <w:r>
-            <w:rPr>
-              <w:rFonts w:ascii="Arial" w:cs="Arial" w:eastAsia="Arial" w:hAnsi="Arial"/>
-              <w:b w:val="1"/>
-              <w:color w:val="000000"/>
-              <w:sz w:val="22"/>
-              <w:szCs w:val="22"/>
-              <w:rtl w:val="0"/>
-            </w:rPr>
-            <w:t xml:space="preserve">28</w:t>
-          </w:r>
-          <w:r>
-            <w:fldChar w:fldCharType="end"/>
+            <w:t xml:space="preserve">19</w:t>
           </w:r>
           <w:r>
             <w:rPr>
@@ -3016,41 +2988,6 @@
           <w:szCs w:val="20"/>
         </w:rPr>
       </w:pPr>
-      <w:r>
-        <w:rPr>
-          <w:rFonts w:ascii="Arial" w:cs="Arial" w:eastAsia="Arial" w:hAnsi="Arial"/>
-          <w:b w:val="1"/>
-          <w:i w:val="1"/>
-          <w:rtl w:val="0"/>
-        </w:rPr>
-        <w:t xml:space="preserve">Baseline</w:t>
-      </w:r>
-      <w:r>
-        <w:rPr>
-          <w:rtl w:val="0"/>
-        </w:rPr>
-      </w:r>
-    </w:p>
-    <w:p>
-      <w:pPr>
-        <w:spacing w:after="0" w:line="259" w:lineRule="auto"/>
-        <w:ind w:left="0" w:firstLine="0"/>
-        <w:rPr>
-          <w:rFonts w:ascii="Arial" w:cs="Arial" w:eastAsia="Arial" w:hAnsi="Arial"/>
-          <w:sz w:val="20"/>
-          <w:szCs w:val="20"/>
-        </w:rPr>
-      </w:pPr>
-      <w:r>
-        <w:rPr>
-          <w:rFonts w:ascii="Arial" w:cs="Arial" w:eastAsia="Arial" w:hAnsi="Arial"/>
-          <w:b w:val="1"/>
-          <w:sz w:val="22"/>
-          <w:szCs w:val="22"/>
-          <w:rtl w:val="0"/>
-        </w:rPr>
-        <w:t xml:space="preserve">      4.1 Contexto del proyecto “Gimnasio Mental”</w:t>
-      </w:r>
       <w:r>
         <w:rPr>
           <w:rtl w:val="0"/>
@@ -3150,10 +3087,183 @@
         </w:rPr>
         <w:t xml:space="preserve">Introducción</w:t>
       </w:r>
+      <w:r>
+        <w:rPr>
+          <w:rFonts w:ascii="Arial" w:cs="Arial" w:eastAsia="Arial" w:hAnsi="Arial"/>
+          <w:b w:val="1"/>
+          <w:sz w:val="34"/>
+          <w:szCs w:val="34"/>
+          <w:rtl w:val="0"/>
+        </w:rPr>
+        <w:t xml:space="preserve">: </w:t>
+      </w:r>
+      <w:r>
+        <w:rPr>
+          <w:rFonts w:ascii="Arial" w:cs="Arial" w:eastAsia="Arial" w:hAnsi="Arial"/>
+          <w:b w:val="1"/>
+          <w:sz w:val="30"/>
+          <w:szCs w:val="30"/>
+          <w:rtl w:val="0"/>
+        </w:rPr>
+        <w:t xml:space="preserve">Contexto</w:t>
+      </w:r>
+      <w:r>
+        <w:rPr>
+          <w:rtl w:val="0"/>
+        </w:rPr>
+      </w:r>
     </w:p>
     <w:p>
       <w:pPr>
         <w:ind w:left="0" w:firstLine="0"/>
+        <w:rPr>
+          <w:rFonts w:ascii="Arial" w:cs="Arial" w:eastAsia="Arial" w:hAnsi="Arial"/>
+          <w:highlight w:val="white"/>
+        </w:rPr>
+      </w:pPr>
+      <w:r>
+        <w:rPr>
+          <w:rFonts w:ascii="Arial" w:cs="Arial" w:eastAsia="Arial" w:hAnsi="Arial"/>
+          <w:rtl w:val="0"/>
+        </w:rPr>
+        <w:t xml:space="preserve">Este proyecto tiene el objetivo de servir como herramienta de apoyo en el reforzamiento de funciones cognitivas como la atención y memoria. Surge como necesidad del </w:t>
+      </w:r>
+      <w:r>
+        <w:rPr>
+          <w:rFonts w:ascii="Arial" w:cs="Arial" w:eastAsia="Arial" w:hAnsi="Arial"/>
+          <w:sz w:val="22"/>
+          <w:szCs w:val="22"/>
+          <w:highlight w:val="white"/>
+          <w:rtl w:val="0"/>
+        </w:rPr>
+        <w:t xml:space="preserve">Laboratorio de Neuropsicología</w:t>
+      </w:r>
+      <w:r>
+        <w:rPr>
+          <w:rFonts w:ascii="Arial" w:cs="Arial" w:eastAsia="Arial" w:hAnsi="Arial"/>
+          <w:rtl w:val="0"/>
+        </w:rPr>
+        <w:t xml:space="preserve"> del Centro Universitario de los Valles (CUValles), a cargo del Dr. </w:t>
+      </w:r>
+      <w:r>
+        <w:rPr>
+          <w:rFonts w:ascii="Arial" w:cs="Arial" w:eastAsia="Arial" w:hAnsi="Arial"/>
+          <w:highlight w:val="white"/>
+          <w:rtl w:val="0"/>
+        </w:rPr>
+        <w:t xml:space="preserve">Jahaziel Molina Del Rio.</w:t>
+      </w:r>
+    </w:p>
+    <w:p>
+      <w:pPr>
+        <w:ind w:left="0" w:firstLine="0"/>
+        <w:rPr>
+          <w:rFonts w:ascii="Arial" w:cs="Arial" w:eastAsia="Arial" w:hAnsi="Arial"/>
+        </w:rPr>
+      </w:pPr>
+      <w:r>
+        <w:rPr>
+          <w:rtl w:val="0"/>
+        </w:rPr>
+      </w:r>
+    </w:p>
+    <w:p>
+      <w:pPr>
+        <w:ind w:left="0" w:firstLine="720"/>
+        <w:rPr>
+          <w:rFonts w:ascii="Arial" w:cs="Arial" w:eastAsia="Arial" w:hAnsi="Arial"/>
+        </w:rPr>
+      </w:pPr>
+      <w:r>
+        <w:rPr>
+          <w:rFonts w:ascii="Arial" w:cs="Arial" w:eastAsia="Arial" w:hAnsi="Arial"/>
+          <w:rtl w:val="0"/>
+        </w:rPr>
+        <w:t xml:space="preserve">Se pretende que con la ayuda de “juegos serios” el paciente pueda interactuar con la tecnología de forma que esta pueda ayudar en el reforzamientos de funciones cognitivas, de una forma que el paciente tenga la sensación que es un juego pero que a la vez ayude a evaluar y reforzar sus habilidades cognitivas. </w:t>
+      </w:r>
+    </w:p>
+    <w:p>
+      <w:pPr>
+        <w:ind w:left="0" w:firstLine="0"/>
+        <w:rPr>
+          <w:rFonts w:ascii="Arial" w:cs="Arial" w:eastAsia="Arial" w:hAnsi="Arial"/>
+        </w:rPr>
+      </w:pPr>
+      <w:r>
+        <w:rPr>
+          <w:rtl w:val="0"/>
+        </w:rPr>
+      </w:r>
+    </w:p>
+    <w:p>
+      <w:pPr>
+        <w:ind w:left="0" w:firstLine="720"/>
+        <w:rPr>
+          <w:rFonts w:ascii="Arial" w:cs="Arial" w:eastAsia="Arial" w:hAnsi="Arial"/>
+        </w:rPr>
+      </w:pPr>
+      <w:r>
+        <w:rPr>
+          <w:rFonts w:ascii="Arial" w:cs="Arial" w:eastAsia="Arial" w:hAnsi="Arial"/>
+          <w:rtl w:val="0"/>
+        </w:rPr>
+        <w:t xml:space="preserve">La primera etapa del proyecto está compuesta por una aplicación web que administrará a los usuarios que cumplen con el rol de administrador del sistema. terapeutas, pacientes y del control de acceso a los juegos. La segunda etapa del proyecto será la realización de los juegos serios que se podrán accesar desde la aplicación web para uso de los pacientes.</w:t>
+      </w:r>
+    </w:p>
+    <w:p>
+      <w:pPr>
+        <w:ind w:left="0" w:firstLine="0"/>
+        <w:rPr>
+          <w:rFonts w:ascii="Arial" w:cs="Arial" w:eastAsia="Arial" w:hAnsi="Arial"/>
+          <w:highlight w:val="white"/>
+        </w:rPr>
+      </w:pPr>
+      <w:r>
+        <w:rPr>
+          <w:rtl w:val="0"/>
+        </w:rPr>
+      </w:r>
+    </w:p>
+    <w:p>
+      <w:pPr>
+        <w:ind w:left="0" w:firstLine="0"/>
+        <w:rPr>
+          <w:rFonts w:ascii="Arial" w:cs="Arial" w:eastAsia="Arial" w:hAnsi="Arial"/>
+        </w:rPr>
+      </w:pPr>
+      <w:r>
+        <w:rPr>
+          <w:rFonts w:ascii="Arial" w:cs="Arial" w:eastAsia="Arial" w:hAnsi="Arial"/>
+          <w:highlight w:val="white"/>
+          <w:rtl w:val="0"/>
+        </w:rPr>
+        <w:tab/>
+        <w:t xml:space="preserve">El sistema consistirá en una aplicación web que pueda ser accedida de manera remota o local, sin conexión a internet. Cada sección </w:t>
+      </w:r>
+      <w:r>
+        <w:rPr>
+          <w:rFonts w:ascii="Arial" w:cs="Arial" w:eastAsia="Arial" w:hAnsi="Arial"/>
+          <w:rtl w:val="0"/>
+        </w:rPr>
+        <w:t xml:space="preserve">correspondiente al tipo de atención por trabajar estará conformada por 10 actividades que requerirán un temporizador. El sistema permitirá el registro de datos como información personal de los usuarios, información del terapeuta, generación de reportes por sesión y registro del progreso o evolución cognitiva del usuario. Dicha información será almacenada en una base de datos para su posterior consulta y análisis.</w:t>
+      </w:r>
+    </w:p>
+    <w:p>
+      <w:pPr>
+        <w:ind w:left="0" w:firstLine="0"/>
+        <w:rPr>
+          <w:rFonts w:ascii="Arial" w:cs="Arial" w:eastAsia="Arial" w:hAnsi="Arial"/>
+        </w:rPr>
+      </w:pPr>
+      <w:r>
+        <w:rPr>
+          <w:rtl w:val="0"/>
+        </w:rPr>
+      </w:r>
+    </w:p>
+    <w:p>
+      <w:pPr>
+        <w:ind w:left="0" w:firstLine="720"/>
         <w:rPr>
           <w:rFonts w:ascii="Arial" w:cs="Arial" w:eastAsia="Arial" w:hAnsi="Arial"/>
         </w:rPr>
@@ -30342,240 +30452,6 @@
         </w:rPr>
       </w:r>
     </w:p>
-    <w:p>
-      <w:pPr>
-        <w:pStyle w:val="Heading1"/>
-        <w:spacing w:after="0" w:line="276" w:lineRule="auto"/>
-        <w:ind w:left="0" w:firstLine="0"/>
-        <w:jc w:val="center"/>
-        <w:rPr/>
-      </w:pPr>
-      <w:bookmarkStart w:colFirst="0" w:colLast="0" w:name="_heading=h.x7nj3idcffbu" w:id="21"/>
-      <w:bookmarkEnd w:id="21"/>
-      <w:r>
-        <w:rPr>
-          <w:rtl w:val="0"/>
-        </w:rPr>
-        <w:t xml:space="preserve">Contexto del proyecto “Gimnasio Mental”</w:t>
-      </w:r>
-    </w:p>
-    <w:p>
-      <w:pPr>
-        <w:spacing w:after="0" w:line="276" w:lineRule="auto"/>
-        <w:ind w:left="0" w:firstLine="0"/>
-        <w:jc w:val="center"/>
-        <w:rPr>
-          <w:rFonts w:ascii="Arial" w:cs="Arial" w:eastAsia="Arial" w:hAnsi="Arial"/>
-          <w:b w:val="1"/>
-          <w:sz w:val="22"/>
-          <w:szCs w:val="22"/>
-          <w:u w:val="single"/>
-        </w:rPr>
-      </w:pPr>
-      <w:r>
-        <w:rPr>
-          <w:rtl w:val="0"/>
-        </w:rPr>
-      </w:r>
-    </w:p>
-    <w:p>
-      <w:pPr>
-        <w:ind w:left="0" w:firstLine="0"/>
-        <w:rPr>
-          <w:rFonts w:ascii="Arial" w:cs="Arial" w:eastAsia="Arial" w:hAnsi="Arial"/>
-          <w:highlight w:val="white"/>
-        </w:rPr>
-      </w:pPr>
-      <w:r>
-        <w:rPr>
-          <w:rFonts w:ascii="Arial" w:cs="Arial" w:eastAsia="Arial" w:hAnsi="Arial"/>
-          <w:rtl w:val="0"/>
-        </w:rPr>
-        <w:t xml:space="preserve">Este proyecto tiene el objetivo de servir como herramienta de apoyo en el reforzamiento de funciones cognitivas como la atención y memoria. Surge como necesidad del </w:t>
-      </w:r>
-      <w:r>
-        <w:rPr>
-          <w:rFonts w:ascii="Arial" w:cs="Arial" w:eastAsia="Arial" w:hAnsi="Arial"/>
-          <w:sz w:val="22"/>
-          <w:szCs w:val="22"/>
-          <w:highlight w:val="white"/>
-          <w:rtl w:val="0"/>
-        </w:rPr>
-        <w:t xml:space="preserve">Laboratorio de Neuropsicología</w:t>
-      </w:r>
-      <w:r>
-        <w:rPr>
-          <w:rFonts w:ascii="Arial" w:cs="Arial" w:eastAsia="Arial" w:hAnsi="Arial"/>
-          <w:rtl w:val="0"/>
-        </w:rPr>
-        <w:t xml:space="preserve"> del Centro Universitario de los Valles (CUValles), a cargo del Dr. </w:t>
-      </w:r>
-      <w:r>
-        <w:rPr>
-          <w:rFonts w:ascii="Arial" w:cs="Arial" w:eastAsia="Arial" w:hAnsi="Arial"/>
-          <w:highlight w:val="white"/>
-          <w:rtl w:val="0"/>
-        </w:rPr>
-        <w:t xml:space="preserve">Jahaziel Molina Del Rio.</w:t>
-      </w:r>
-    </w:p>
-    <w:p>
-      <w:pPr>
-        <w:ind w:left="0" w:firstLine="0"/>
-        <w:rPr>
-          <w:rFonts w:ascii="Arial" w:cs="Arial" w:eastAsia="Arial" w:hAnsi="Arial"/>
-        </w:rPr>
-      </w:pPr>
-      <w:r>
-        <w:rPr>
-          <w:rtl w:val="0"/>
-        </w:rPr>
-      </w:r>
-    </w:p>
-    <w:p>
-      <w:pPr>
-        <w:ind w:left="0" w:firstLine="720"/>
-        <w:rPr>
-          <w:rFonts w:ascii="Arial" w:cs="Arial" w:eastAsia="Arial" w:hAnsi="Arial"/>
-        </w:rPr>
-      </w:pPr>
-      <w:r>
-        <w:rPr>
-          <w:rFonts w:ascii="Arial" w:cs="Arial" w:eastAsia="Arial" w:hAnsi="Arial"/>
-          <w:rtl w:val="0"/>
-        </w:rPr>
-        <w:t xml:space="preserve">Se pretende que con la ayuda de “juegos serios” el paciente pueda interactuar con la tecnología de forma que esta pueda ayudar en el reforzamientos de funciones cognitivas, de una forma que el paciente tenga la sensación que es un juego pero que a la vez ayude a evaluar y reforzar sus habilidades cognitivas. </w:t>
-      </w:r>
-    </w:p>
-    <w:p>
-      <w:pPr>
-        <w:ind w:left="0" w:firstLine="0"/>
-        <w:rPr>
-          <w:rFonts w:ascii="Arial" w:cs="Arial" w:eastAsia="Arial" w:hAnsi="Arial"/>
-        </w:rPr>
-      </w:pPr>
-      <w:r>
-        <w:rPr>
-          <w:rtl w:val="0"/>
-        </w:rPr>
-      </w:r>
-    </w:p>
-    <w:p>
-      <w:pPr>
-        <w:ind w:left="0" w:firstLine="720"/>
-        <w:rPr>
-          <w:rFonts w:ascii="Arial" w:cs="Arial" w:eastAsia="Arial" w:hAnsi="Arial"/>
-        </w:rPr>
-      </w:pPr>
-      <w:r>
-        <w:rPr>
-          <w:rFonts w:ascii="Arial" w:cs="Arial" w:eastAsia="Arial" w:hAnsi="Arial"/>
-          <w:rtl w:val="0"/>
-        </w:rPr>
-        <w:t xml:space="preserve">La primera etapa del proyecto está compuesta por una aplicación web que administrará a los usuarios que cumplen con el rol de administrador del sistema. terapeutas, pacientes y del control de acceso a los juegos.</w:t>
-      </w:r>
-    </w:p>
-    <w:p>
-      <w:pPr>
-        <w:ind w:left="0" w:firstLine="0"/>
-        <w:rPr>
-          <w:rFonts w:ascii="Arial" w:cs="Arial" w:eastAsia="Arial" w:hAnsi="Arial"/>
-        </w:rPr>
-      </w:pPr>
-      <w:r>
-        <w:rPr>
-          <w:rtl w:val="0"/>
-        </w:rPr>
-      </w:r>
-    </w:p>
-    <w:p>
-      <w:pPr>
-        <w:ind w:left="0" w:firstLine="720"/>
-        <w:rPr>
-          <w:rFonts w:ascii="Arial" w:cs="Arial" w:eastAsia="Arial" w:hAnsi="Arial"/>
-        </w:rPr>
-      </w:pPr>
-      <w:r>
-        <w:rPr>
-          <w:rFonts w:ascii="Arial" w:cs="Arial" w:eastAsia="Arial" w:hAnsi="Arial"/>
-          <w:rtl w:val="0"/>
-        </w:rPr>
-        <w:t xml:space="preserve">La segunda etapa del proyecto será la realización de los juegos serios que se podrán accesar desde la aplicación web para uso de los pacientes.</w:t>
-      </w:r>
-    </w:p>
-    <w:p>
-      <w:pPr>
-        <w:ind w:left="0" w:firstLine="0"/>
-        <w:rPr>
-          <w:rFonts w:ascii="Arial" w:cs="Arial" w:eastAsia="Arial" w:hAnsi="Arial"/>
-          <w:highlight w:val="white"/>
-        </w:rPr>
-      </w:pPr>
-      <w:r>
-        <w:rPr>
-          <w:rtl w:val="0"/>
-        </w:rPr>
-      </w:r>
-    </w:p>
-    <w:p>
-      <w:pPr>
-        <w:ind w:left="0" w:firstLine="0"/>
-        <w:rPr>
-          <w:rFonts w:ascii="Arial" w:cs="Arial" w:eastAsia="Arial" w:hAnsi="Arial"/>
-        </w:rPr>
-      </w:pPr>
-      <w:r>
-        <w:rPr>
-          <w:rFonts w:ascii="Arial" w:cs="Arial" w:eastAsia="Arial" w:hAnsi="Arial"/>
-          <w:highlight w:val="white"/>
-          <w:rtl w:val="0"/>
-        </w:rPr>
-        <w:tab/>
-        <w:t xml:space="preserve">El sistema consistirá en una aplicación web que pueda ser accedida de manera remota o local, sin conexión a internet. Cada sección </w:t>
-      </w:r>
-      <w:r>
-        <w:rPr>
-          <w:rFonts w:ascii="Arial" w:cs="Arial" w:eastAsia="Arial" w:hAnsi="Arial"/>
-          <w:rtl w:val="0"/>
-        </w:rPr>
-        <w:t xml:space="preserve">correspondiente al tipo de atención por trabajar estará conformada por 10 actividades que requerirán un temporizador.</w:t>
-      </w:r>
-    </w:p>
-    <w:p>
-      <w:pPr>
-        <w:ind w:left="0" w:firstLine="0"/>
-        <w:rPr>
-          <w:rFonts w:ascii="Arial" w:cs="Arial" w:eastAsia="Arial" w:hAnsi="Arial"/>
-        </w:rPr>
-      </w:pPr>
-      <w:r>
-        <w:rPr>
-          <w:rFonts w:ascii="Arial" w:cs="Arial" w:eastAsia="Arial" w:hAnsi="Arial"/>
-          <w:rtl w:val="0"/>
-        </w:rPr>
-        <w:t xml:space="preserve"> </w:t>
-      </w:r>
-    </w:p>
-    <w:p>
-      <w:pPr>
-        <w:ind w:left="0" w:firstLine="720"/>
-        <w:rPr>
-          <w:rFonts w:ascii="Arial" w:cs="Arial" w:eastAsia="Arial" w:hAnsi="Arial"/>
-        </w:rPr>
-      </w:pPr>
-      <w:r>
-        <w:rPr>
-          <w:rFonts w:ascii="Arial" w:cs="Arial" w:eastAsia="Arial" w:hAnsi="Arial"/>
-          <w:rtl w:val="0"/>
-        </w:rPr>
-        <w:t xml:space="preserve">El sistema permitirá el registro de datos como información personal de los usuarios, información del terapeuta, generación de reportes por sesión y registro del progreso o evolución cognitiva del usuario. Dicha información será almacenada en una base de datos para su posterior consulta y análisis.</w:t>
-      </w:r>
-      <w:r>
-        <w:rPr>
-          <w:rtl w:val="0"/>
-        </w:rPr>
-      </w:r>
-    </w:p>
     <w:sectPr>
       <w:footerReference r:id="rId12" w:type="default"/>
       <w:type w:val="nextPage"/>
@@ -43189,7 +43065,7 @@
 
 <file path=customXML/item1.xml><?xml version="1.0" encoding="utf-8"?>
 <go:gDocsCustomXmlDataStorage xmlns:go="http://customooxmlschemas.google.com/" xmlns:r="http://schemas.openxmlformats.org/officeDocument/2006/relationships">
-  <go:docsCustomData xmlns:go="http://customooxmlschemas.google.com/" roundtripDataSignature="AMtx7miyAS3tztWYInjg+MtHfgH3IR42ng==">AMUW2mUc7ldCU3RqF6kRG8Y4n5XlosLZtKB59LPx4BfKxnXmtWluBbXJ9AiNrO7fWiNqf0jkq9IE03MkADdpg+x0FUnK+oupTKywrhfgQRohMJes1gytkCLFMEpVDY/grmQXFwpy74Fhn/MTKMU5i5WB3OgV1WfTJRCEXrEWab56oybVu6qHK59ZqkKVJqLZ+6JRaVYDwDoZ1esfKOBFcc6L04VQ1pc7St4FheE0VZVPj9C66i1265DqMKKHMbeemv7JcUWT/T27x6V8r2QiHQ1858NSF5jfsPLrp0493F48fRi88UnTpzWnPTSEZ9cw7LZLSb/vIdSvBkOrszsFFX0TxZFkW+MJJVlcYBUG7nnvo/MqQT4yq29VVjh2zIJ8dE+tAf7SJJTzHeId13tQaxLT51sL9AnU8yyjTq3olnT5jEQFY/dAE4W2HvFPR5ieDJoPW7kWxY6kzx1rZi5Y4JsA0/V1XGRkbQ==</go:docsCustomData>
+  <go:docsCustomData xmlns:go="http://customooxmlschemas.google.com/" roundtripDataSignature="AMtx7mhK91yZBNCoT46CyXeCeA+s4ao22A==">AMUW2mUbqKJiwjfIvyXKxMQ0lKPYoEHIJpZOVTtzV/Q4R6xQpkqqK3JAtG6XSQTA3f/FlbA/3tqYLjE8D+mK4diPDeyz6FyKLFQTY7ROEU4cDyfNK5L6PTdjoPs8KMU9vM5oGYmRO8qH3RlTtbBF6gBnUuaA8N0kOlOC2ycjTN7xLTlWSZrMMbcm4UXqusFtx8qLf2SfUYePn35EdVaO60oHtoxqG5+vR9jdUFnQtu5AwVylz0NaXX9TvqauE6ULFl98mbfT9iyha8+RL2ohD1yZAxgE6pE9fS8Vv/kwuo7Eiiign57UCKZu49sNV7jvXsLEjMKji7tyoHdABYtbJZsvvGjGOHroqupgyyhR9vxTyAqRjQMei40NdJU+3ohI0WepyaFYWx4Yf7HYUtXm4kDSR6nmmjD6duPUyqGZhZgHUMudOHOtMWB7fBBgU3ayzZdjHgbLj/gH</go:docsCustomData>
 </go:gDocsCustomXmlDataStorage>
 </file>
 

</xml_diff>